<commit_message>
The file was empty and we do not understand why
</commit_message>
<xml_diff>
--- a/assignment8/ME5773 Group 8 - HW8 Report.docx
+++ b/assignment8/ME5773 Group 8 - HW8 Report.docx
@@ -2165,19 +2165,7 @@
               <w:rPr>
                 <w:rFonts w:ascii="Times New Roman" w:hAnsi="Times New Roman" w:cs="Times New Roman"/>
               </w:rPr>
-              <w:t>Euler_ode_numba</w:t>
-            </w:r>
-            <w:r>
-              <w:rPr>
-                <w:rFonts w:ascii="Times New Roman" w:hAnsi="Times New Roman" w:cs="Times New Roman"/>
-              </w:rPr>
-              <w:t>2</w:t>
-            </w:r>
-            <w:r>
-              <w:rPr>
-                <w:rFonts w:ascii="Times New Roman" w:hAnsi="Times New Roman" w:cs="Times New Roman"/>
-              </w:rPr>
-              <w:t>.py</w:t>
+              <w:t>Euler_ode_numba2.py</w:t>
             </w:r>
           </w:p>
         </w:tc>
@@ -2432,23 +2420,7 @@
           <w:b/>
           <w:bCs/>
         </w:rPr>
-        <w:t xml:space="preserve">Section </w:t>
-      </w:r>
-      <w:r>
-        <w:rPr>
-          <w:rFonts w:ascii="Times New Roman" w:hAnsi="Times New Roman" w:cs="Times New Roman"/>
-          <w:b/>
-          <w:bCs/>
-        </w:rPr>
-        <w:t>2</w:t>
-      </w:r>
-      <w:r>
-        <w:rPr>
-          <w:rFonts w:ascii="Times New Roman" w:hAnsi="Times New Roman" w:cs="Times New Roman"/>
-          <w:b/>
-          <w:bCs/>
-        </w:rPr>
-        <w:t xml:space="preserve">: </w:t>
+        <w:t xml:space="preserve">Section 2: </w:t>
       </w:r>
       <w:r>
         <w:rPr>
@@ -2801,13 +2773,7 @@
               <w:rPr>
                 <w:rFonts w:ascii="Times New Roman" w:eastAsia="Times New Roman" w:hAnsi="Times New Roman" w:cs="Times New Roman"/>
               </w:rPr>
-              <w:t>1.71281</w:t>
-            </w:r>
-            <w:r>
-              <w:rPr>
-                <w:rFonts w:ascii="Times New Roman" w:eastAsia="Times New Roman" w:hAnsi="Times New Roman" w:cs="Times New Roman"/>
-              </w:rPr>
-              <w:t>s</w:t>
+              <w:t>1.71281s</w:t>
             </w:r>
           </w:p>
         </w:tc>
@@ -3638,7 +3604,7 @@
       </w:tr>
       <w:tr>
         <w:trPr>
-          <w:trHeight w:val="285"/>
+          <w:trHeight w:val="332"/>
           <w:jc w:val="center"/>
         </w:trPr>
         <w:tc>
@@ -3897,6 +3863,16 @@
         </w:tc>
       </w:tr>
     </w:tbl>
+    <w:p>
+      <w:pPr>
+        <w:jc w:val="both"/>
+        <w:rPr>
+          <w:rFonts w:ascii="Times New Roman" w:hAnsi="Times New Roman" w:cs="Times New Roman"/>
+          <w:sz w:val="23"/>
+          <w:szCs w:val="23"/>
+        </w:rPr>
+      </w:pPr>
+    </w:p>
     <w:p>
       <w:pPr>
         <w:jc w:val="both"/>
@@ -3986,6 +3962,720 @@
           <w:rFonts w:ascii="Times New Roman" w:hAnsi="Times New Roman" w:cs="Times New Roman"/>
         </w:rPr>
         <w:t xml:space="preserve">While parallelization provided significant performance improvements, we recommend to balance the number of threads being used to avoid overhead and inefficiency in compilation. </w:t>
+      </w:r>
+    </w:p>
+    <w:p>
+      <w:pPr>
+        <w:jc w:val="both"/>
+        <w:rPr>
+          <w:rFonts w:ascii="Times New Roman" w:hAnsi="Times New Roman" w:cs="Times New Roman"/>
+        </w:rPr>
+      </w:pPr>
+      <w:r>
+        <w:rPr>
+          <w:rFonts w:ascii="Times New Roman" w:hAnsi="Times New Roman" w:cs="Times New Roman"/>
+          <w:b/>
+          <w:bCs/>
+        </w:rPr>
+        <w:t xml:space="preserve">Section </w:t>
+      </w:r>
+      <w:r>
+        <w:rPr>
+          <w:rFonts w:ascii="Times New Roman" w:hAnsi="Times New Roman" w:cs="Times New Roman"/>
+          <w:b/>
+          <w:bCs/>
+        </w:rPr>
+        <w:t>3</w:t>
+      </w:r>
+      <w:r>
+        <w:rPr>
+          <w:rFonts w:ascii="Times New Roman" w:hAnsi="Times New Roman" w:cs="Times New Roman"/>
+          <w:b/>
+          <w:bCs/>
+        </w:rPr>
+        <w:t xml:space="preserve">: </w:t>
+      </w:r>
+      <w:r>
+        <w:rPr>
+          <w:rFonts w:ascii="Times New Roman" w:hAnsi="Times New Roman" w:cs="Times New Roman"/>
+        </w:rPr>
+        <w:t>Cython – Matrix-Matrix Multiplication</w:t>
+      </w:r>
+    </w:p>
+    <w:tbl>
+      <w:tblPr>
+        <w:tblW w:w="4955" w:type="dxa"/>
+        <w:jc w:val="center"/>
+        <w:tblLook w:val="04A0" w:firstRow="1" w:lastRow="0" w:firstColumn="1" w:lastColumn="0" w:noHBand="0" w:noVBand="1"/>
+      </w:tblPr>
+      <w:tblGrid>
+        <w:gridCol w:w="2315"/>
+        <w:gridCol w:w="1360"/>
+        <w:gridCol w:w="1280"/>
+      </w:tblGrid>
+      <w:tr>
+        <w:trPr>
+          <w:trHeight w:val="570"/>
+          <w:jc w:val="center"/>
+        </w:trPr>
+        <w:tc>
+          <w:tcPr>
+            <w:tcW w:w="2315" w:type="dxa"/>
+            <w:tcBorders>
+              <w:top w:val="single" w:sz="4" w:space="0" w:color="auto"/>
+              <w:left w:val="single" w:sz="4" w:space="0" w:color="auto"/>
+              <w:bottom w:val="single" w:sz="4" w:space="0" w:color="auto"/>
+              <w:right w:val="single" w:sz="4" w:space="0" w:color="auto"/>
+            </w:tcBorders>
+            <w:shd w:val="clear" w:color="000000" w:fill="FFF2CC"/>
+            <w:vAlign w:val="center"/>
+            <w:hideMark/>
+          </w:tcPr>
+          <w:p>
+            <w:pPr>
+              <w:spacing w:after="0" w:line="240" w:lineRule="auto"/>
+              <w:jc w:val="center"/>
+              <w:rPr>
+                <w:rFonts w:ascii="Times New Roman" w:eastAsia="Times New Roman" w:hAnsi="Times New Roman" w:cs="Times New Roman"/>
+                <w:b/>
+                <w:bCs/>
+              </w:rPr>
+            </w:pPr>
+            <w:r>
+              <w:rPr>
+                <w:rFonts w:ascii="Times New Roman" w:eastAsia="Times New Roman" w:hAnsi="Times New Roman" w:cs="Times New Roman"/>
+                <w:b/>
+                <w:bCs/>
+              </w:rPr>
+              <w:t>Matrix Sizes</w:t>
+            </w:r>
+          </w:p>
+        </w:tc>
+        <w:tc>
+          <w:tcPr>
+            <w:tcW w:w="1360" w:type="dxa"/>
+            <w:tcBorders>
+              <w:top w:val="single" w:sz="4" w:space="0" w:color="auto"/>
+              <w:left w:val="nil"/>
+              <w:bottom w:val="single" w:sz="4" w:space="0" w:color="auto"/>
+              <w:right w:val="single" w:sz="4" w:space="0" w:color="auto"/>
+            </w:tcBorders>
+            <w:shd w:val="clear" w:color="000000" w:fill="FFF2CC"/>
+            <w:noWrap/>
+            <w:vAlign w:val="center"/>
+            <w:hideMark/>
+          </w:tcPr>
+          <w:p>
+            <w:pPr>
+              <w:spacing w:after="0" w:line="240" w:lineRule="auto"/>
+              <w:jc w:val="center"/>
+              <w:rPr>
+                <w:rFonts w:ascii="Times New Roman" w:eastAsia="Times New Roman" w:hAnsi="Times New Roman" w:cs="Times New Roman"/>
+                <w:b/>
+                <w:bCs/>
+              </w:rPr>
+            </w:pPr>
+            <w:r>
+              <w:rPr>
+                <w:rFonts w:ascii="Times New Roman" w:eastAsia="Times New Roman" w:hAnsi="Times New Roman" w:cs="Times New Roman"/>
+                <w:b/>
+                <w:bCs/>
+              </w:rPr>
+              <w:t>Cython (s)</w:t>
+            </w:r>
+          </w:p>
+        </w:tc>
+        <w:tc>
+          <w:tcPr>
+            <w:tcW w:w="1280" w:type="dxa"/>
+            <w:tcBorders>
+              <w:top w:val="single" w:sz="4" w:space="0" w:color="auto"/>
+              <w:left w:val="nil"/>
+              <w:bottom w:val="single" w:sz="4" w:space="0" w:color="auto"/>
+              <w:right w:val="single" w:sz="4" w:space="0" w:color="auto"/>
+            </w:tcBorders>
+            <w:shd w:val="clear" w:color="000000" w:fill="FFF2CC"/>
+            <w:noWrap/>
+            <w:vAlign w:val="center"/>
+            <w:hideMark/>
+          </w:tcPr>
+          <w:p>
+            <w:pPr>
+              <w:spacing w:after="0" w:line="240" w:lineRule="auto"/>
+              <w:jc w:val="center"/>
+              <w:rPr>
+                <w:rFonts w:ascii="Times New Roman" w:eastAsia="Times New Roman" w:hAnsi="Times New Roman" w:cs="Times New Roman"/>
+                <w:b/>
+                <w:bCs/>
+              </w:rPr>
+            </w:pPr>
+            <w:r>
+              <w:rPr>
+                <w:rFonts w:ascii="Times New Roman" w:eastAsia="Times New Roman" w:hAnsi="Times New Roman" w:cs="Times New Roman"/>
+                <w:b/>
+                <w:bCs/>
+              </w:rPr>
+              <w:t>Numpy (s)</w:t>
+            </w:r>
+          </w:p>
+        </w:tc>
+      </w:tr>
+      <w:tr>
+        <w:trPr>
+          <w:trHeight w:val="285"/>
+          <w:jc w:val="center"/>
+        </w:trPr>
+        <w:tc>
+          <w:tcPr>
+            <w:tcW w:w="2315" w:type="dxa"/>
+            <w:tcBorders>
+              <w:top w:val="single" w:sz="4" w:space="0" w:color="auto"/>
+              <w:left w:val="single" w:sz="4" w:space="0" w:color="auto"/>
+              <w:bottom w:val="single" w:sz="4" w:space="0" w:color="auto"/>
+              <w:right w:val="single" w:sz="4" w:space="0" w:color="auto"/>
+            </w:tcBorders>
+            <w:shd w:val="clear" w:color="auto" w:fill="auto"/>
+            <w:noWrap/>
+            <w:vAlign w:val="center"/>
+            <w:hideMark/>
+          </w:tcPr>
+          <w:p>
+            <w:pPr>
+              <w:spacing w:after="0" w:line="240" w:lineRule="auto"/>
+              <w:jc w:val="center"/>
+              <w:rPr>
+                <w:rFonts w:ascii="Times New Roman" w:eastAsia="Times New Roman" w:hAnsi="Times New Roman" w:cs="Times New Roman"/>
+                <w:b/>
+                <w:bCs/>
+              </w:rPr>
+            </w:pPr>
+            <w:r>
+              <w:rPr>
+                <w:rFonts w:ascii="Times New Roman" w:eastAsia="Times New Roman" w:hAnsi="Times New Roman" w:cs="Times New Roman"/>
+                <w:b/>
+                <w:bCs/>
+              </w:rPr>
+              <w:t>3 x 3</w:t>
+            </w:r>
+          </w:p>
+        </w:tc>
+        <w:tc>
+          <w:tcPr>
+            <w:tcW w:w="1360" w:type="dxa"/>
+            <w:tcBorders>
+              <w:top w:val="single" w:sz="4" w:space="0" w:color="auto"/>
+              <w:left w:val="nil"/>
+              <w:bottom w:val="single" w:sz="4" w:space="0" w:color="auto"/>
+              <w:right w:val="single" w:sz="4" w:space="0" w:color="auto"/>
+            </w:tcBorders>
+            <w:shd w:val="clear" w:color="auto" w:fill="auto"/>
+            <w:noWrap/>
+            <w:vAlign w:val="center"/>
+            <w:hideMark/>
+          </w:tcPr>
+          <w:p>
+            <w:pPr>
+              <w:spacing w:after="0" w:line="240" w:lineRule="auto"/>
+              <w:jc w:val="center"/>
+              <w:rPr>
+                <w:rFonts w:ascii="Times New Roman" w:eastAsia="Times New Roman" w:hAnsi="Times New Roman" w:cs="Times New Roman"/>
+              </w:rPr>
+            </w:pPr>
+            <w:r>
+              <w:rPr>
+                <w:rFonts w:ascii="Times New Roman" w:eastAsia="Times New Roman" w:hAnsi="Times New Roman" w:cs="Times New Roman"/>
+              </w:rPr>
+              <w:t>0.0000</w:t>
+            </w:r>
+          </w:p>
+        </w:tc>
+        <w:tc>
+          <w:tcPr>
+            <w:tcW w:w="1280" w:type="dxa"/>
+            <w:tcBorders>
+              <w:top w:val="single" w:sz="4" w:space="0" w:color="auto"/>
+              <w:left w:val="nil"/>
+              <w:bottom w:val="single" w:sz="4" w:space="0" w:color="auto"/>
+              <w:right w:val="single" w:sz="4" w:space="0" w:color="auto"/>
+            </w:tcBorders>
+            <w:shd w:val="clear" w:color="auto" w:fill="auto"/>
+            <w:noWrap/>
+            <w:vAlign w:val="center"/>
+            <w:hideMark/>
+          </w:tcPr>
+          <w:p>
+            <w:pPr>
+              <w:spacing w:after="0" w:line="240" w:lineRule="auto"/>
+              <w:jc w:val="center"/>
+              <w:rPr>
+                <w:rFonts w:ascii="Times New Roman" w:eastAsia="Times New Roman" w:hAnsi="Times New Roman" w:cs="Times New Roman"/>
+              </w:rPr>
+            </w:pPr>
+            <w:r>
+              <w:rPr>
+                <w:rFonts w:ascii="Times New Roman" w:eastAsia="Times New Roman" w:hAnsi="Times New Roman" w:cs="Times New Roman"/>
+              </w:rPr>
+              <w:t>0.0177</w:t>
+            </w:r>
+          </w:p>
+        </w:tc>
+      </w:tr>
+      <w:tr>
+        <w:trPr>
+          <w:trHeight w:val="285"/>
+          <w:jc w:val="center"/>
+        </w:trPr>
+        <w:tc>
+          <w:tcPr>
+            <w:tcW w:w="2315" w:type="dxa"/>
+            <w:tcBorders>
+              <w:top w:val="single" w:sz="4" w:space="0" w:color="auto"/>
+              <w:left w:val="single" w:sz="4" w:space="0" w:color="auto"/>
+              <w:bottom w:val="single" w:sz="4" w:space="0" w:color="auto"/>
+              <w:right w:val="single" w:sz="4" w:space="0" w:color="auto"/>
+            </w:tcBorders>
+            <w:shd w:val="clear" w:color="auto" w:fill="auto"/>
+            <w:noWrap/>
+            <w:vAlign w:val="center"/>
+            <w:hideMark/>
+          </w:tcPr>
+          <w:p>
+            <w:pPr>
+              <w:spacing w:after="0" w:line="240" w:lineRule="auto"/>
+              <w:jc w:val="center"/>
+              <w:rPr>
+                <w:rFonts w:ascii="Times New Roman" w:eastAsia="Times New Roman" w:hAnsi="Times New Roman" w:cs="Times New Roman"/>
+                <w:b/>
+                <w:bCs/>
+              </w:rPr>
+            </w:pPr>
+            <w:r>
+              <w:rPr>
+                <w:rFonts w:ascii="Times New Roman" w:eastAsia="Times New Roman" w:hAnsi="Times New Roman" w:cs="Times New Roman"/>
+                <w:b/>
+                <w:bCs/>
+              </w:rPr>
+              <w:t>10 x 10</w:t>
+            </w:r>
+          </w:p>
+        </w:tc>
+        <w:tc>
+          <w:tcPr>
+            <w:tcW w:w="1360" w:type="dxa"/>
+            <w:tcBorders>
+              <w:top w:val="single" w:sz="4" w:space="0" w:color="auto"/>
+              <w:left w:val="nil"/>
+              <w:bottom w:val="single" w:sz="4" w:space="0" w:color="auto"/>
+              <w:right w:val="single" w:sz="4" w:space="0" w:color="auto"/>
+            </w:tcBorders>
+            <w:shd w:val="clear" w:color="auto" w:fill="auto"/>
+            <w:noWrap/>
+            <w:vAlign w:val="center"/>
+            <w:hideMark/>
+          </w:tcPr>
+          <w:p>
+            <w:pPr>
+              <w:spacing w:after="0" w:line="240" w:lineRule="auto"/>
+              <w:jc w:val="center"/>
+              <w:rPr>
+                <w:rFonts w:ascii="Times New Roman" w:eastAsia="Times New Roman" w:hAnsi="Times New Roman" w:cs="Times New Roman"/>
+              </w:rPr>
+            </w:pPr>
+            <w:r>
+              <w:rPr>
+                <w:rFonts w:ascii="Times New Roman" w:eastAsia="Times New Roman" w:hAnsi="Times New Roman" w:cs="Times New Roman"/>
+              </w:rPr>
+              <w:t>0.0000</w:t>
+            </w:r>
+          </w:p>
+        </w:tc>
+        <w:tc>
+          <w:tcPr>
+            <w:tcW w:w="1280" w:type="dxa"/>
+            <w:tcBorders>
+              <w:top w:val="single" w:sz="4" w:space="0" w:color="auto"/>
+              <w:left w:val="nil"/>
+              <w:bottom w:val="single" w:sz="4" w:space="0" w:color="auto"/>
+              <w:right w:val="single" w:sz="4" w:space="0" w:color="auto"/>
+            </w:tcBorders>
+            <w:shd w:val="clear" w:color="auto" w:fill="auto"/>
+            <w:noWrap/>
+            <w:vAlign w:val="center"/>
+            <w:hideMark/>
+          </w:tcPr>
+          <w:p>
+            <w:pPr>
+              <w:spacing w:after="0" w:line="240" w:lineRule="auto"/>
+              <w:jc w:val="center"/>
+              <w:rPr>
+                <w:rFonts w:ascii="Times New Roman" w:eastAsia="Times New Roman" w:hAnsi="Times New Roman" w:cs="Times New Roman"/>
+              </w:rPr>
+            </w:pPr>
+            <w:r>
+              <w:rPr>
+                <w:rFonts w:ascii="Times New Roman" w:eastAsia="Times New Roman" w:hAnsi="Times New Roman" w:cs="Times New Roman"/>
+              </w:rPr>
+              <w:t>0.0194</w:t>
+            </w:r>
+          </w:p>
+        </w:tc>
+      </w:tr>
+      <w:tr>
+        <w:trPr>
+          <w:trHeight w:val="285"/>
+          <w:jc w:val="center"/>
+        </w:trPr>
+        <w:tc>
+          <w:tcPr>
+            <w:tcW w:w="2315" w:type="dxa"/>
+            <w:tcBorders>
+              <w:top w:val="single" w:sz="4" w:space="0" w:color="auto"/>
+              <w:left w:val="single" w:sz="4" w:space="0" w:color="auto"/>
+              <w:bottom w:val="single" w:sz="4" w:space="0" w:color="auto"/>
+              <w:right w:val="single" w:sz="4" w:space="0" w:color="auto"/>
+            </w:tcBorders>
+            <w:shd w:val="clear" w:color="auto" w:fill="auto"/>
+            <w:noWrap/>
+            <w:vAlign w:val="center"/>
+            <w:hideMark/>
+          </w:tcPr>
+          <w:p>
+            <w:pPr>
+              <w:spacing w:after="0" w:line="240" w:lineRule="auto"/>
+              <w:jc w:val="center"/>
+              <w:rPr>
+                <w:rFonts w:ascii="Times New Roman" w:eastAsia="Times New Roman" w:hAnsi="Times New Roman" w:cs="Times New Roman"/>
+                <w:b/>
+                <w:bCs/>
+              </w:rPr>
+            </w:pPr>
+            <w:r>
+              <w:rPr>
+                <w:rFonts w:ascii="Times New Roman" w:eastAsia="Times New Roman" w:hAnsi="Times New Roman" w:cs="Times New Roman"/>
+                <w:b/>
+                <w:bCs/>
+              </w:rPr>
+              <w:t>100 x 100</w:t>
+            </w:r>
+          </w:p>
+        </w:tc>
+        <w:tc>
+          <w:tcPr>
+            <w:tcW w:w="1360" w:type="dxa"/>
+            <w:tcBorders>
+              <w:top w:val="single" w:sz="4" w:space="0" w:color="auto"/>
+              <w:left w:val="nil"/>
+              <w:bottom w:val="single" w:sz="4" w:space="0" w:color="auto"/>
+              <w:right w:val="single" w:sz="4" w:space="0" w:color="auto"/>
+            </w:tcBorders>
+            <w:shd w:val="clear" w:color="auto" w:fill="auto"/>
+            <w:noWrap/>
+            <w:vAlign w:val="center"/>
+            <w:hideMark/>
+          </w:tcPr>
+          <w:p>
+            <w:pPr>
+              <w:spacing w:after="0" w:line="240" w:lineRule="auto"/>
+              <w:jc w:val="center"/>
+              <w:rPr>
+                <w:rFonts w:ascii="Times New Roman" w:eastAsia="Times New Roman" w:hAnsi="Times New Roman" w:cs="Times New Roman"/>
+              </w:rPr>
+            </w:pPr>
+            <w:r>
+              <w:rPr>
+                <w:rFonts w:ascii="Times New Roman" w:eastAsia="Times New Roman" w:hAnsi="Times New Roman" w:cs="Times New Roman"/>
+              </w:rPr>
+              <w:t>0.0030</w:t>
+            </w:r>
+          </w:p>
+        </w:tc>
+        <w:tc>
+          <w:tcPr>
+            <w:tcW w:w="1280" w:type="dxa"/>
+            <w:tcBorders>
+              <w:top w:val="single" w:sz="4" w:space="0" w:color="auto"/>
+              <w:left w:val="nil"/>
+              <w:bottom w:val="single" w:sz="4" w:space="0" w:color="auto"/>
+              <w:right w:val="single" w:sz="4" w:space="0" w:color="auto"/>
+            </w:tcBorders>
+            <w:shd w:val="clear" w:color="auto" w:fill="auto"/>
+            <w:noWrap/>
+            <w:vAlign w:val="center"/>
+            <w:hideMark/>
+          </w:tcPr>
+          <w:p>
+            <w:pPr>
+              <w:spacing w:after="0" w:line="240" w:lineRule="auto"/>
+              <w:jc w:val="center"/>
+              <w:rPr>
+                <w:rFonts w:ascii="Times New Roman" w:eastAsia="Times New Roman" w:hAnsi="Times New Roman" w:cs="Times New Roman"/>
+              </w:rPr>
+            </w:pPr>
+            <w:r>
+              <w:rPr>
+                <w:rFonts w:ascii="Times New Roman" w:eastAsia="Times New Roman" w:hAnsi="Times New Roman" w:cs="Times New Roman"/>
+              </w:rPr>
+              <w:t>0.0335</w:t>
+            </w:r>
+          </w:p>
+        </w:tc>
+      </w:tr>
+      <w:tr>
+        <w:trPr>
+          <w:trHeight w:val="285"/>
+          <w:jc w:val="center"/>
+        </w:trPr>
+        <w:tc>
+          <w:tcPr>
+            <w:tcW w:w="2315" w:type="dxa"/>
+            <w:tcBorders>
+              <w:top w:val="single" w:sz="4" w:space="0" w:color="auto"/>
+              <w:left w:val="single" w:sz="4" w:space="0" w:color="auto"/>
+              <w:bottom w:val="single" w:sz="4" w:space="0" w:color="auto"/>
+              <w:right w:val="single" w:sz="4" w:space="0" w:color="auto"/>
+            </w:tcBorders>
+            <w:shd w:val="clear" w:color="auto" w:fill="auto"/>
+            <w:noWrap/>
+            <w:vAlign w:val="center"/>
+            <w:hideMark/>
+          </w:tcPr>
+          <w:p>
+            <w:pPr>
+              <w:spacing w:after="0" w:line="240" w:lineRule="auto"/>
+              <w:jc w:val="center"/>
+              <w:rPr>
+                <w:rFonts w:ascii="Times New Roman" w:eastAsia="Times New Roman" w:hAnsi="Times New Roman" w:cs="Times New Roman"/>
+                <w:b/>
+                <w:bCs/>
+              </w:rPr>
+            </w:pPr>
+            <w:r>
+              <w:rPr>
+                <w:rFonts w:ascii="Times New Roman" w:eastAsia="Times New Roman" w:hAnsi="Times New Roman" w:cs="Times New Roman"/>
+                <w:b/>
+                <w:bCs/>
+              </w:rPr>
+              <w:t>1000 x 1000</w:t>
+            </w:r>
+          </w:p>
+        </w:tc>
+        <w:tc>
+          <w:tcPr>
+            <w:tcW w:w="1360" w:type="dxa"/>
+            <w:tcBorders>
+              <w:top w:val="single" w:sz="4" w:space="0" w:color="auto"/>
+              <w:left w:val="nil"/>
+              <w:bottom w:val="single" w:sz="4" w:space="0" w:color="auto"/>
+              <w:right w:val="single" w:sz="4" w:space="0" w:color="auto"/>
+            </w:tcBorders>
+            <w:shd w:val="clear" w:color="auto" w:fill="auto"/>
+            <w:noWrap/>
+            <w:vAlign w:val="center"/>
+            <w:hideMark/>
+          </w:tcPr>
+          <w:p>
+            <w:pPr>
+              <w:spacing w:after="0" w:line="240" w:lineRule="auto"/>
+              <w:jc w:val="center"/>
+              <w:rPr>
+                <w:rFonts w:ascii="Times New Roman" w:eastAsia="Times New Roman" w:hAnsi="Times New Roman" w:cs="Times New Roman"/>
+              </w:rPr>
+            </w:pPr>
+            <w:r>
+              <w:rPr>
+                <w:rFonts w:ascii="Times New Roman" w:eastAsia="Times New Roman" w:hAnsi="Times New Roman" w:cs="Times New Roman"/>
+              </w:rPr>
+              <w:t>2.3346</w:t>
+            </w:r>
+          </w:p>
+        </w:tc>
+        <w:tc>
+          <w:tcPr>
+            <w:tcW w:w="1280" w:type="dxa"/>
+            <w:tcBorders>
+              <w:top w:val="single" w:sz="4" w:space="0" w:color="auto"/>
+              <w:left w:val="nil"/>
+              <w:bottom w:val="single" w:sz="4" w:space="0" w:color="auto"/>
+              <w:right w:val="single" w:sz="4" w:space="0" w:color="auto"/>
+            </w:tcBorders>
+            <w:shd w:val="clear" w:color="auto" w:fill="auto"/>
+            <w:noWrap/>
+            <w:vAlign w:val="center"/>
+            <w:hideMark/>
+          </w:tcPr>
+          <w:p>
+            <w:pPr>
+              <w:spacing w:after="0" w:line="240" w:lineRule="auto"/>
+              <w:jc w:val="center"/>
+              <w:rPr>
+                <w:rFonts w:ascii="Times New Roman" w:eastAsia="Times New Roman" w:hAnsi="Times New Roman" w:cs="Times New Roman"/>
+              </w:rPr>
+            </w:pPr>
+            <w:r>
+              <w:rPr>
+                <w:rFonts w:ascii="Times New Roman" w:eastAsia="Times New Roman" w:hAnsi="Times New Roman" w:cs="Times New Roman"/>
+              </w:rPr>
+              <w:t>0.1162</w:t>
+            </w:r>
+          </w:p>
+        </w:tc>
+      </w:tr>
+      <w:tr>
+        <w:trPr>
+          <w:trHeight w:val="285"/>
+          <w:jc w:val="center"/>
+        </w:trPr>
+        <w:tc>
+          <w:tcPr>
+            <w:tcW w:w="2315" w:type="dxa"/>
+            <w:tcBorders>
+              <w:top w:val="single" w:sz="4" w:space="0" w:color="auto"/>
+              <w:left w:val="single" w:sz="4" w:space="0" w:color="auto"/>
+              <w:bottom w:val="single" w:sz="4" w:space="0" w:color="auto"/>
+              <w:right w:val="single" w:sz="4" w:space="0" w:color="auto"/>
+            </w:tcBorders>
+            <w:shd w:val="clear" w:color="auto" w:fill="auto"/>
+            <w:noWrap/>
+            <w:vAlign w:val="center"/>
+          </w:tcPr>
+          <w:p>
+            <w:pPr>
+              <w:spacing w:after="0" w:line="240" w:lineRule="auto"/>
+              <w:jc w:val="center"/>
+              <w:rPr>
+                <w:rFonts w:ascii="Times New Roman" w:eastAsia="Times New Roman" w:hAnsi="Times New Roman" w:cs="Times New Roman"/>
+                <w:b/>
+                <w:bCs/>
+              </w:rPr>
+            </w:pPr>
+            <w:r>
+              <w:rPr>
+                <w:rFonts w:ascii="Times New Roman" w:eastAsia="Times New Roman" w:hAnsi="Times New Roman" w:cs="Times New Roman"/>
+                <w:b/>
+                <w:bCs/>
+              </w:rPr>
+              <w:t>Average</w:t>
+            </w:r>
+          </w:p>
+        </w:tc>
+        <w:tc>
+          <w:tcPr>
+            <w:tcW w:w="1360" w:type="dxa"/>
+            <w:tcBorders>
+              <w:top w:val="single" w:sz="4" w:space="0" w:color="auto"/>
+              <w:left w:val="nil"/>
+              <w:bottom w:val="single" w:sz="4" w:space="0" w:color="auto"/>
+              <w:right w:val="single" w:sz="4" w:space="0" w:color="auto"/>
+            </w:tcBorders>
+            <w:shd w:val="clear" w:color="auto" w:fill="auto"/>
+            <w:noWrap/>
+            <w:vAlign w:val="center"/>
+          </w:tcPr>
+          <w:p>
+            <w:pPr>
+              <w:spacing w:after="0" w:line="240" w:lineRule="auto"/>
+              <w:jc w:val="center"/>
+              <w:rPr>
+                <w:rFonts w:ascii="Times New Roman" w:eastAsia="Times New Roman" w:hAnsi="Times New Roman" w:cs="Times New Roman"/>
+              </w:rPr>
+            </w:pPr>
+            <w:r>
+              <w:rPr>
+                <w:rFonts w:ascii="Times New Roman" w:eastAsia="Times New Roman" w:hAnsi="Times New Roman" w:cs="Times New Roman"/>
+              </w:rPr>
+              <w:t>0.5844</w:t>
+            </w:r>
+            <w:r>
+              <w:rPr>
+                <w:rFonts w:ascii="Times New Roman" w:eastAsia="Times New Roman" w:hAnsi="Times New Roman" w:cs="Times New Roman"/>
+              </w:rPr>
+              <w:fldChar w:fldCharType="begin"/>
+            </w:r>
+            <w:r>
+              <w:rPr>
+                <w:rFonts w:ascii="Times New Roman" w:eastAsia="Times New Roman" w:hAnsi="Times New Roman" w:cs="Times New Roman"/>
+              </w:rPr>
+              <w:instrText xml:space="preserve"> AVERAGE(0.0000+0+0.003+2.3346) </w:instrText>
+            </w:r>
+            <w:r>
+              <w:rPr>
+                <w:rFonts w:ascii="Times New Roman" w:eastAsia="Times New Roman" w:hAnsi="Times New Roman" w:cs="Times New Roman"/>
+              </w:rPr>
+              <w:fldChar w:fldCharType="end"/>
+            </w:r>
+            <w:r>
+              <w:rPr>
+                <w:rFonts w:ascii="Times New Roman" w:eastAsia="Times New Roman" w:hAnsi="Times New Roman" w:cs="Times New Roman"/>
+              </w:rPr>
+              <w:fldChar w:fldCharType="begin"/>
+            </w:r>
+            <w:r>
+              <w:rPr>
+                <w:rFonts w:ascii="Times New Roman" w:eastAsia="Times New Roman" w:hAnsi="Times New Roman" w:cs="Times New Roman"/>
+              </w:rPr>
+              <w:instrText xml:space="preserve"> AVERAGE() \# "0.00" </w:instrText>
+            </w:r>
+            <w:r>
+              <w:rPr>
+                <w:rFonts w:ascii="Times New Roman" w:eastAsia="Times New Roman" w:hAnsi="Times New Roman" w:cs="Times New Roman"/>
+              </w:rPr>
+              <w:fldChar w:fldCharType="end"/>
+            </w:r>
+          </w:p>
+        </w:tc>
+        <w:tc>
+          <w:tcPr>
+            <w:tcW w:w="1280" w:type="dxa"/>
+            <w:tcBorders>
+              <w:top w:val="single" w:sz="4" w:space="0" w:color="auto"/>
+              <w:left w:val="nil"/>
+              <w:bottom w:val="single" w:sz="4" w:space="0" w:color="auto"/>
+              <w:right w:val="single" w:sz="4" w:space="0" w:color="auto"/>
+            </w:tcBorders>
+            <w:shd w:val="clear" w:color="auto" w:fill="auto"/>
+            <w:noWrap/>
+            <w:vAlign w:val="center"/>
+          </w:tcPr>
+          <w:p>
+            <w:pPr>
+              <w:spacing w:after="0" w:line="240" w:lineRule="auto"/>
+              <w:jc w:val="center"/>
+              <w:rPr>
+                <w:rFonts w:ascii="Times New Roman" w:eastAsia="Times New Roman" w:hAnsi="Times New Roman" w:cs="Times New Roman"/>
+              </w:rPr>
+            </w:pPr>
+            <w:r>
+              <w:rPr>
+                <w:rFonts w:ascii="Times New Roman" w:hAnsi="Times New Roman" w:cs="Times New Roman"/>
+                <w:color w:val="0D0D0D"/>
+                <w:shd w:val="clear" w:color="auto" w:fill="FFFFFF"/>
+              </w:rPr>
+              <w:t>0.0467</w:t>
+            </w:r>
+          </w:p>
+        </w:tc>
+      </w:tr>
+    </w:tbl>
+    <w:p>
+      <w:pPr>
+        <w:jc w:val="both"/>
+        <w:rPr>
+          <w:rFonts w:ascii="Times New Roman" w:hAnsi="Times New Roman" w:cs="Times New Roman"/>
+        </w:rPr>
+      </w:pPr>
+    </w:p>
+    <w:p>
+      <w:pPr>
+        <w:jc w:val="both"/>
+        <w:rPr>
+          <w:rFonts w:ascii="Times New Roman" w:hAnsi="Times New Roman" w:cs="Times New Roman"/>
+        </w:rPr>
+      </w:pPr>
+      <w:r>
+        <w:rPr>
+          <w:rFonts w:ascii="Times New Roman" w:hAnsi="Times New Roman" w:cs="Times New Roman"/>
+        </w:rPr>
+        <w:t xml:space="preserve">Conclusion: From these results we can see that the implementation of Cython outperformed the Numpy in the smaller matrix sizes, however, Numpy had better performance in larger matrices than Cython. </w:t>
       </w:r>
     </w:p>
     <w:sectPr>

</xml_diff>